<commit_message>
images added to file
</commit_message>
<xml_diff>
--- a/Pre-project 1.docx
+++ b/Pre-project 1.docx
@@ -225,7 +225,21 @@
           <w:rFonts w:ascii="Arial" w:hAnsi="Arial" w:cs="Arial"/>
           <w:color w:val="000000" w:themeColor="text1"/>
         </w:rPr>
-        <w:t>Create a game similar to Uno which operates on the same basic mechanics of removing and drawing cards</w:t>
+        <w:t xml:space="preserve">Create a </w:t>
+      </w:r>
+      <w:r>
+        <w:rPr>
+          <w:rFonts w:ascii="Arial" w:hAnsi="Arial" w:cs="Arial"/>
+          <w:color w:val="000000" w:themeColor="text1"/>
+        </w:rPr>
+        <w:t xml:space="preserve">simplified </w:t>
+      </w:r>
+      <w:r>
+        <w:rPr>
+          <w:rFonts w:ascii="Arial" w:hAnsi="Arial" w:cs="Arial"/>
+          <w:color w:val="000000" w:themeColor="text1"/>
+        </w:rPr>
+        <w:t>game similar to Uno which operates on the same basic mechanics of removing and drawing cards</w:t>
       </w:r>
     </w:p>
     <w:p>
@@ -281,14 +295,14 @@
           <w:rFonts w:ascii="Arial" w:hAnsi="Arial" w:cs="Arial"/>
           <w:color w:val="000000" w:themeColor="text1"/>
         </w:rPr>
-        <w:t xml:space="preserve">players (user, </w:t>
-      </w:r>
-      <w:r>
-        <w:rPr>
-          <w:rFonts w:ascii="Arial" w:hAnsi="Arial" w:cs="Arial"/>
-          <w:color w:val="000000" w:themeColor="text1"/>
-        </w:rPr>
-        <w:t>user2</w:t>
+        <w:t>players (</w:t>
+      </w:r>
+      <w:r>
+        <w:rPr>
+          <w:rFonts w:ascii="Arial" w:hAnsi="Arial" w:cs="Arial"/>
+          <w:color w:val="000000" w:themeColor="text1"/>
+        </w:rPr>
+        <w:t>player1</w:t>
       </w:r>
       <w:r>
         <w:rPr>
@@ -302,7 +316,28 @@
           <w:rFonts w:ascii="Arial" w:hAnsi="Arial" w:cs="Arial"/>
           <w:color w:val="000000" w:themeColor="text1"/>
         </w:rPr>
-        <w:t>user3</w:t>
+        <w:t>player2</w:t>
+      </w:r>
+      <w:r>
+        <w:rPr>
+          <w:rFonts w:ascii="Arial" w:hAnsi="Arial" w:cs="Arial"/>
+          <w:color w:val="000000" w:themeColor="text1"/>
+        </w:rPr>
+        <w:t xml:space="preserve">, </w:t>
+      </w:r>
+      <w:r>
+        <w:rPr>
+          <w:rFonts w:ascii="Arial" w:hAnsi="Arial" w:cs="Arial"/>
+          <w:color w:val="000000" w:themeColor="text1"/>
+        </w:rPr>
+        <w:t>player</w:t>
+      </w:r>
+      <w:r>
+        <w:rPr>
+          <w:rFonts w:ascii="Arial" w:hAnsi="Arial" w:cs="Arial"/>
+          <w:color w:val="000000" w:themeColor="text1"/>
+        </w:rPr>
+        <w:t>3</w:t>
       </w:r>
       <w:r>
         <w:rPr>
@@ -310,13 +345,6 @@
           <w:color w:val="000000" w:themeColor="text1"/>
         </w:rPr>
         <w:t>)</w:t>
-      </w:r>
-      <w:r>
-        <w:rPr>
-          <w:rFonts w:ascii="Arial" w:hAnsi="Arial" w:cs="Arial"/>
-          <w:color w:val="000000" w:themeColor="text1"/>
-        </w:rPr>
-        <w:t xml:space="preserve"> – turn based function</w:t>
       </w:r>
     </w:p>
     <w:p>
@@ -733,14 +761,28 @@
           <w:rFonts w:ascii="Arial" w:hAnsi="Arial" w:cs="Arial"/>
           <w:color w:val="000000" w:themeColor="text1"/>
         </w:rPr>
-        <w:t xml:space="preserve">Make it </w:t>
-      </w:r>
-      <w:r>
-        <w:rPr>
-          <w:rFonts w:ascii="Arial" w:hAnsi="Arial" w:cs="Arial"/>
-          <w:color w:val="000000" w:themeColor="text1"/>
-        </w:rPr>
-        <w:t>multiplayer</w:t>
+        <w:t xml:space="preserve">Option to </w:t>
+      </w:r>
+      <w:r>
+        <w:rPr>
+          <w:rFonts w:ascii="Arial" w:hAnsi="Arial" w:cs="Arial"/>
+          <w:color w:val="000000" w:themeColor="text1"/>
+        </w:rPr>
+        <w:t xml:space="preserve">start </w:t>
+      </w:r>
+      <w:r>
+        <w:rPr>
+          <w:rFonts w:ascii="Arial" w:hAnsi="Arial" w:cs="Arial"/>
+          <w:color w:val="000000" w:themeColor="text1"/>
+        </w:rPr>
+        <w:t xml:space="preserve">new </w:t>
+      </w:r>
+      <w:r>
+        <w:rPr>
+          <w:rFonts w:ascii="Arial" w:hAnsi="Arial" w:cs="Arial"/>
+          <w:color w:val="000000" w:themeColor="text1"/>
+        </w:rPr>
+        <w:t>game</w:t>
       </w:r>
     </w:p>
     <w:p>
@@ -761,70 +803,7 @@
           <w:rFonts w:ascii="Arial" w:hAnsi="Arial" w:cs="Arial"/>
           <w:color w:val="000000" w:themeColor="text1"/>
         </w:rPr>
-        <w:t xml:space="preserve">Option to </w:t>
-      </w:r>
-      <w:r>
-        <w:rPr>
-          <w:rFonts w:ascii="Arial" w:hAnsi="Arial" w:cs="Arial"/>
-          <w:color w:val="000000" w:themeColor="text1"/>
-        </w:rPr>
-        <w:t xml:space="preserve">start </w:t>
-      </w:r>
-      <w:r>
-        <w:rPr>
-          <w:rFonts w:ascii="Arial" w:hAnsi="Arial" w:cs="Arial"/>
-          <w:color w:val="000000" w:themeColor="text1"/>
-        </w:rPr>
-        <w:t xml:space="preserve">new </w:t>
-      </w:r>
-      <w:r>
-        <w:rPr>
-          <w:rFonts w:ascii="Arial" w:hAnsi="Arial" w:cs="Arial"/>
-          <w:color w:val="000000" w:themeColor="text1"/>
-        </w:rPr>
-        <w:t>game</w:t>
-      </w:r>
-    </w:p>
-    <w:p>
-      <w:pPr>
-        <w:pStyle w:val="ListParagraph"/>
-        <w:numPr>
-          <w:ilvl w:val="0"/>
-          <w:numId w:val="2"/>
-        </w:numPr>
-        <w:spacing w:after="0"/>
-        <w:rPr>
-          <w:rFonts w:ascii="Arial" w:hAnsi="Arial" w:cs="Arial"/>
-          <w:color w:val="000000" w:themeColor="text1"/>
-        </w:rPr>
-      </w:pPr>
-      <w:r>
-        <w:rPr>
-          <w:rFonts w:ascii="Arial" w:hAnsi="Arial" w:cs="Arial"/>
-          <w:color w:val="000000" w:themeColor="text1"/>
-        </w:rPr>
         <w:t>Background sound/effects</w:t>
-      </w:r>
-    </w:p>
-    <w:p>
-      <w:pPr>
-        <w:pStyle w:val="ListParagraph"/>
-        <w:numPr>
-          <w:ilvl w:val="0"/>
-          <w:numId w:val="2"/>
-        </w:numPr>
-        <w:spacing w:after="0"/>
-        <w:rPr>
-          <w:rFonts w:ascii="Arial" w:hAnsi="Arial" w:cs="Arial"/>
-          <w:color w:val="000000" w:themeColor="text1"/>
-        </w:rPr>
-      </w:pPr>
-      <w:r>
-        <w:rPr>
-          <w:rFonts w:ascii="Arial" w:hAnsi="Arial" w:cs="Arial"/>
-          <w:color w:val="000000" w:themeColor="text1"/>
-        </w:rPr>
-        <w:t>If no card was placed after 10s, a random card will be taken from the pile</w:t>
       </w:r>
     </w:p>
     <w:p>
@@ -1328,6 +1307,15 @@
         <w:spacing w:after="0"/>
         <w:rPr>
           <w:rFonts w:ascii="Arial" w:hAnsi="Arial" w:cs="Arial"/>
+          <w:color w:val="000000" w:themeColor="text1"/>
+        </w:rPr>
+      </w:pPr>
+    </w:p>
+    <w:p>
+      <w:pPr>
+        <w:spacing w:after="0"/>
+        <w:rPr>
+          <w:rFonts w:ascii="Arial" w:hAnsi="Arial" w:cs="Arial"/>
           <w:b/>
           <w:bCs/>
           <w:color w:val="000000" w:themeColor="text1"/>
@@ -1342,85 +1330,373 @@
           <w:color w:val="000000" w:themeColor="text1"/>
           <w:u w:val="single"/>
         </w:rPr>
-        <w:t>Mind map</w:t>
-      </w:r>
-      <w:r>
-        <w:rPr>
-          <w:rFonts w:ascii="Arial" w:hAnsi="Arial" w:cs="Arial"/>
-          <w:b/>
-          <w:bCs/>
+        <w:t>Game components</w:t>
+      </w:r>
+    </w:p>
+    <w:p>
+      <w:pPr>
+        <w:spacing w:after="0"/>
+        <w:rPr>
+          <w:rFonts w:ascii="Arial" w:hAnsi="Arial" w:cs="Arial"/>
+          <w:color w:val="000000" w:themeColor="text1"/>
+        </w:rPr>
+      </w:pPr>
+    </w:p>
+    <w:p>
+      <w:pPr>
+        <w:spacing w:after="0"/>
+        <w:rPr>
+          <w:rFonts w:ascii="Arial" w:hAnsi="Arial" w:cs="Arial"/>
           <w:color w:val="000000" w:themeColor="text1"/>
           <w:u w:val="single"/>
         </w:rPr>
-        <w:t>/flow</w:t>
-      </w:r>
-    </w:p>
-    <w:p>
-      <w:pPr>
-        <w:spacing w:after="0"/>
-        <w:rPr>
-          <w:rFonts w:ascii="Arial" w:hAnsi="Arial" w:cs="Arial"/>
-          <w:color w:val="000000" w:themeColor="text1"/>
-        </w:rPr>
-      </w:pPr>
-    </w:p>
-    <w:p>
-      <w:pPr>
-        <w:spacing w:after="0"/>
-        <w:rPr>
-          <w:rFonts w:ascii="Arial" w:hAnsi="Arial" w:cs="Arial"/>
-          <w:color w:val="000000" w:themeColor="text1"/>
-        </w:rPr>
-      </w:pPr>
-    </w:p>
-    <w:p>
-      <w:pPr>
-        <w:spacing w:after="0"/>
-        <w:rPr>
-          <w:rFonts w:ascii="Arial" w:hAnsi="Arial" w:cs="Arial"/>
-          <w:b/>
-          <w:bCs/>
+      </w:pPr>
+      <w:r>
+        <w:rPr>
+          <w:rFonts w:ascii="Arial" w:hAnsi="Arial" w:cs="Arial"/>
           <w:color w:val="000000" w:themeColor="text1"/>
           <w:u w:val="single"/>
         </w:rPr>
-      </w:pPr>
-      <w:r>
-        <w:rPr>
-          <w:rFonts w:ascii="Arial" w:hAnsi="Arial" w:cs="Arial"/>
-          <w:b/>
-          <w:bCs/>
+        <w:t>cards as follows:</w:t>
+      </w:r>
+    </w:p>
+    <w:p>
+      <w:pPr>
+        <w:pStyle w:val="ListParagraph"/>
+        <w:numPr>
+          <w:ilvl w:val="0"/>
+          <w:numId w:val="2"/>
+        </w:numPr>
+        <w:spacing w:after="0"/>
+        <w:rPr>
+          <w:rFonts w:ascii="Arial" w:hAnsi="Arial" w:cs="Arial"/>
+          <w:color w:val="000000" w:themeColor="text1"/>
+        </w:rPr>
+      </w:pPr>
+      <w:r>
+        <w:rPr>
+          <w:rFonts w:ascii="Arial" w:hAnsi="Arial" w:cs="Arial"/>
+          <w:color w:val="000000" w:themeColor="text1"/>
+        </w:rPr>
+        <w:t>0-9</w:t>
+      </w:r>
+      <w:r>
+        <w:rPr>
+          <w:rFonts w:ascii="Arial" w:hAnsi="Arial" w:cs="Arial"/>
+          <w:color w:val="000000" w:themeColor="text1"/>
+        </w:rPr>
+        <w:t xml:space="preserve"> red</w:t>
+      </w:r>
+    </w:p>
+    <w:p>
+      <w:pPr>
+        <w:pStyle w:val="ListParagraph"/>
+        <w:numPr>
+          <w:ilvl w:val="0"/>
+          <w:numId w:val="2"/>
+        </w:numPr>
+        <w:spacing w:after="0"/>
+        <w:rPr>
+          <w:rFonts w:ascii="Arial" w:hAnsi="Arial" w:cs="Arial"/>
+          <w:color w:val="000000" w:themeColor="text1"/>
+        </w:rPr>
+      </w:pPr>
+      <w:r>
+        <w:rPr>
+          <w:rFonts w:ascii="Arial" w:hAnsi="Arial" w:cs="Arial"/>
+          <w:color w:val="000000" w:themeColor="text1"/>
+        </w:rPr>
+        <w:t>0-9</w:t>
+      </w:r>
+      <w:r>
+        <w:rPr>
+          <w:rFonts w:ascii="Arial" w:hAnsi="Arial" w:cs="Arial"/>
+          <w:color w:val="000000" w:themeColor="text1"/>
+        </w:rPr>
+        <w:t xml:space="preserve"> blue</w:t>
+      </w:r>
+    </w:p>
+    <w:p>
+      <w:pPr>
+        <w:pStyle w:val="ListParagraph"/>
+        <w:numPr>
+          <w:ilvl w:val="0"/>
+          <w:numId w:val="2"/>
+        </w:numPr>
+        <w:spacing w:after="0"/>
+        <w:rPr>
+          <w:rFonts w:ascii="Arial" w:hAnsi="Arial" w:cs="Arial"/>
+          <w:color w:val="000000" w:themeColor="text1"/>
+        </w:rPr>
+      </w:pPr>
+      <w:r>
+        <w:rPr>
+          <w:rFonts w:ascii="Arial" w:hAnsi="Arial" w:cs="Arial"/>
+          <w:color w:val="000000" w:themeColor="text1"/>
+        </w:rPr>
+        <w:t>0-9</w:t>
+      </w:r>
+      <w:r>
+        <w:rPr>
+          <w:rFonts w:ascii="Arial" w:hAnsi="Arial" w:cs="Arial"/>
+          <w:color w:val="000000" w:themeColor="text1"/>
+        </w:rPr>
+        <w:t xml:space="preserve"> green</w:t>
+      </w:r>
+    </w:p>
+    <w:p>
+      <w:pPr>
+        <w:pStyle w:val="ListParagraph"/>
+        <w:numPr>
+          <w:ilvl w:val="0"/>
+          <w:numId w:val="2"/>
+        </w:numPr>
+        <w:spacing w:after="0"/>
+        <w:rPr>
+          <w:rFonts w:ascii="Arial" w:hAnsi="Arial" w:cs="Arial"/>
+          <w:color w:val="000000" w:themeColor="text1"/>
+        </w:rPr>
+      </w:pPr>
+      <w:r>
+        <w:rPr>
+          <w:rFonts w:ascii="Arial" w:hAnsi="Arial" w:cs="Arial"/>
+          <w:color w:val="000000" w:themeColor="text1"/>
+        </w:rPr>
+        <w:t>0-9</w:t>
+      </w:r>
+      <w:r>
+        <w:rPr>
+          <w:rFonts w:ascii="Arial" w:hAnsi="Arial" w:cs="Arial"/>
+          <w:color w:val="000000" w:themeColor="text1"/>
+        </w:rPr>
+        <w:t xml:space="preserve"> yellow</w:t>
+      </w:r>
+    </w:p>
+    <w:p>
+      <w:pPr>
+        <w:pStyle w:val="ListParagraph"/>
+        <w:numPr>
+          <w:ilvl w:val="0"/>
+          <w:numId w:val="2"/>
+        </w:numPr>
+        <w:spacing w:after="0"/>
+        <w:rPr>
+          <w:rFonts w:ascii="Arial" w:hAnsi="Arial" w:cs="Arial"/>
+          <w:color w:val="000000" w:themeColor="text1"/>
+        </w:rPr>
+      </w:pPr>
+      <w:r>
+        <w:rPr>
+          <w:rFonts w:ascii="Arial" w:hAnsi="Arial" w:cs="Arial"/>
+          <w:color w:val="000000" w:themeColor="text1"/>
+        </w:rPr>
+        <w:t>4</w:t>
+      </w:r>
+      <w:r>
+        <w:rPr>
+          <w:rFonts w:ascii="Arial" w:hAnsi="Arial" w:cs="Arial"/>
+          <w:color w:val="000000" w:themeColor="text1"/>
+        </w:rPr>
+        <w:t xml:space="preserve"> </w:t>
+      </w:r>
+      <w:r>
+        <w:rPr>
+          <w:rFonts w:ascii="Arial" w:hAnsi="Arial" w:cs="Arial"/>
+          <w:color w:val="000000" w:themeColor="text1"/>
+        </w:rPr>
+        <w:t xml:space="preserve">Skip </w:t>
+      </w:r>
+      <w:r>
+        <w:rPr>
+          <w:rFonts w:ascii="Arial" w:hAnsi="Arial" w:cs="Arial"/>
+          <w:color w:val="000000" w:themeColor="text1"/>
+        </w:rPr>
+        <w:t>cards</w:t>
+      </w:r>
+    </w:p>
+    <w:p>
+      <w:pPr>
+        <w:pStyle w:val="ListParagraph"/>
+        <w:numPr>
+          <w:ilvl w:val="0"/>
+          <w:numId w:val="2"/>
+        </w:numPr>
+        <w:spacing w:after="0"/>
+        <w:rPr>
+          <w:rFonts w:ascii="Arial" w:hAnsi="Arial" w:cs="Arial"/>
+          <w:color w:val="000000" w:themeColor="text1"/>
+        </w:rPr>
+      </w:pPr>
+      <w:r>
+        <w:rPr>
+          <w:rFonts w:ascii="Arial" w:hAnsi="Arial" w:cs="Arial"/>
+          <w:color w:val="000000" w:themeColor="text1"/>
+        </w:rPr>
+        <w:lastRenderedPageBreak/>
+        <w:t>4</w:t>
+      </w:r>
+      <w:r>
+        <w:rPr>
+          <w:rFonts w:ascii="Arial" w:hAnsi="Arial" w:cs="Arial"/>
+          <w:color w:val="000000" w:themeColor="text1"/>
+        </w:rPr>
+        <w:t xml:space="preserve"> </w:t>
+      </w:r>
+      <w:r>
+        <w:rPr>
+          <w:rFonts w:ascii="Arial" w:hAnsi="Arial" w:cs="Arial"/>
+          <w:color w:val="000000" w:themeColor="text1"/>
+        </w:rPr>
+        <w:t>R</w:t>
+      </w:r>
+      <w:r>
+        <w:rPr>
+          <w:rFonts w:ascii="Arial" w:hAnsi="Arial" w:cs="Arial"/>
+          <w:color w:val="000000" w:themeColor="text1"/>
+        </w:rPr>
+        <w:t>everse</w:t>
+      </w:r>
+    </w:p>
+    <w:p>
+      <w:pPr>
+        <w:pStyle w:val="ListParagraph"/>
+        <w:numPr>
+          <w:ilvl w:val="0"/>
+          <w:numId w:val="2"/>
+        </w:numPr>
+        <w:spacing w:after="0"/>
+        <w:rPr>
+          <w:rFonts w:ascii="Arial" w:hAnsi="Arial" w:cs="Arial"/>
+          <w:color w:val="000000" w:themeColor="text1"/>
+        </w:rPr>
+      </w:pPr>
+      <w:r>
+        <w:rPr>
+          <w:rFonts w:ascii="Arial" w:hAnsi="Arial" w:cs="Arial"/>
+          <w:color w:val="000000" w:themeColor="text1"/>
+        </w:rPr>
+        <w:t xml:space="preserve">4 </w:t>
+      </w:r>
+      <w:r>
+        <w:rPr>
+          <w:rFonts w:ascii="Arial" w:hAnsi="Arial" w:cs="Arial"/>
+          <w:color w:val="000000" w:themeColor="text1"/>
+        </w:rPr>
+        <w:t>A</w:t>
+      </w:r>
+      <w:r>
+        <w:rPr>
+          <w:rFonts w:ascii="Arial" w:hAnsi="Arial" w:cs="Arial"/>
+          <w:color w:val="000000" w:themeColor="text1"/>
+        </w:rPr>
+        <w:t>ttack card</w:t>
+      </w:r>
+      <w:r>
+        <w:rPr>
+          <w:rFonts w:ascii="Arial" w:hAnsi="Arial" w:cs="Arial"/>
+          <w:color w:val="000000" w:themeColor="text1"/>
+        </w:rPr>
+        <w:t xml:space="preserve">s </w:t>
+      </w:r>
+    </w:p>
+    <w:p>
+      <w:pPr>
+        <w:pStyle w:val="ListParagraph"/>
+        <w:numPr>
+          <w:ilvl w:val="0"/>
+          <w:numId w:val="2"/>
+        </w:numPr>
+        <w:spacing w:after="0"/>
+        <w:rPr>
+          <w:rFonts w:ascii="Arial" w:hAnsi="Arial" w:cs="Arial"/>
+          <w:color w:val="000000" w:themeColor="text1"/>
+        </w:rPr>
+      </w:pPr>
+      <w:r>
+        <w:rPr>
+          <w:rFonts w:ascii="Arial" w:hAnsi="Arial" w:cs="Arial"/>
+          <w:color w:val="000000" w:themeColor="text1"/>
+        </w:rPr>
+        <w:t>1 King card (bonus)</w:t>
+      </w:r>
+    </w:p>
+    <w:p>
+      <w:pPr>
+        <w:pStyle w:val="ListParagraph"/>
+        <w:spacing w:after="0"/>
+        <w:rPr>
+          <w:rFonts w:ascii="Arial" w:hAnsi="Arial" w:cs="Arial"/>
+          <w:color w:val="000000" w:themeColor="text1"/>
+        </w:rPr>
+      </w:pPr>
+    </w:p>
+    <w:p>
+      <w:pPr>
+        <w:spacing w:after="0"/>
+        <w:rPr>
+          <w:rFonts w:ascii="Arial" w:hAnsi="Arial" w:cs="Arial"/>
           <w:color w:val="000000" w:themeColor="text1"/>
           <w:u w:val="single"/>
         </w:rPr>
-        <w:t>Game components</w:t>
-      </w:r>
-    </w:p>
-    <w:p>
-      <w:pPr>
-        <w:spacing w:after="0"/>
-        <w:rPr>
-          <w:rFonts w:ascii="Arial" w:hAnsi="Arial" w:cs="Arial"/>
-          <w:color w:val="000000" w:themeColor="text1"/>
-        </w:rPr>
-      </w:pPr>
-    </w:p>
-    <w:p>
-      <w:pPr>
-        <w:spacing w:after="0"/>
+      </w:pPr>
+      <w:r>
         <w:rPr>
           <w:rFonts w:ascii="Arial" w:hAnsi="Arial" w:cs="Arial"/>
           <w:color w:val="000000" w:themeColor="text1"/>
           <w:u w:val="single"/>
         </w:rPr>
-      </w:pPr>
+        <w:t>Special</w:t>
+      </w:r>
       <w:r>
         <w:rPr>
           <w:rFonts w:ascii="Arial" w:hAnsi="Arial" w:cs="Arial"/>
           <w:color w:val="000000" w:themeColor="text1"/>
           <w:u w:val="single"/>
         </w:rPr>
-        <w:t>cards as follows:</w:t>
-      </w:r>
+        <w:t xml:space="preserve"> cards</w:t>
+      </w:r>
+    </w:p>
+    <w:p>
+      <w:pPr>
+        <w:spacing w:after="0"/>
+        <w:rPr>
+          <w:rFonts w:ascii="Arial" w:hAnsi="Arial" w:cs="Arial"/>
+          <w:color w:val="000000" w:themeColor="text1"/>
+          <w:shd w:val="clear" w:color="auto" w:fill="FFFFFF"/>
+        </w:rPr>
+      </w:pPr>
+      <w:r>
+        <w:rPr>
+          <w:rFonts w:ascii="Arial" w:hAnsi="Arial" w:cs="Arial"/>
+          <w:color w:val="000000" w:themeColor="text1"/>
+        </w:rPr>
+        <w:t>When a special card is played, the next player must draw one or more cards, or play another special card.</w:t>
+      </w:r>
+      <w:r>
+        <w:rPr>
+          <w:rFonts w:ascii="Arial" w:hAnsi="Arial" w:cs="Arial"/>
+          <w:color w:val="000000" w:themeColor="text1"/>
+        </w:rPr>
+        <w:t xml:space="preserve"> T</w:t>
+      </w:r>
+      <w:r>
+        <w:rPr>
+          <w:rFonts w:ascii="Arial" w:hAnsi="Arial" w:cs="Arial"/>
+          <w:color w:val="000000" w:themeColor="text1"/>
+          <w:shd w:val="clear" w:color="auto" w:fill="FFFFFF"/>
+        </w:rPr>
+        <w:t>hese cards are special cards. Watch out!</w:t>
+      </w:r>
+    </w:p>
+    <w:p>
+      <w:pPr>
+        <w:spacing w:after="0"/>
+        <w:rPr>
+          <w:rFonts w:ascii="Arial" w:hAnsi="Arial" w:cs="Arial"/>
+          <w:color w:val="000000" w:themeColor="text1"/>
+          <w:shd w:val="clear" w:color="auto" w:fill="FFFFFF"/>
+        </w:rPr>
+      </w:pPr>
     </w:p>
     <w:p>
       <w:pPr>
@@ -1440,14 +1716,22 @@
           <w:rFonts w:ascii="Arial" w:hAnsi="Arial" w:cs="Arial"/>
           <w:color w:val="000000" w:themeColor="text1"/>
         </w:rPr>
-        <w:t>0-9</w:t>
-      </w:r>
-      <w:r>
-        <w:rPr>
-          <w:rFonts w:ascii="Arial" w:hAnsi="Arial" w:cs="Arial"/>
-          <w:color w:val="000000" w:themeColor="text1"/>
-        </w:rPr>
-        <w:t xml:space="preserve"> red</w:t>
+        <w:t>Reverse</w:t>
+      </w:r>
+      <w:r>
+        <w:rPr>
+          <w:rFonts w:ascii="Arial" w:hAnsi="Arial" w:cs="Arial"/>
+          <w:color w:val="000000" w:themeColor="text1"/>
+        </w:rPr>
+        <w:t xml:space="preserve">: </w:t>
+      </w:r>
+      <w:r>
+        <w:rPr>
+          <w:rFonts w:ascii="Arial" w:hAnsi="Arial" w:cs="Arial"/>
+          <w:color w:val="000000" w:themeColor="text1"/>
+          <w:shd w:val="clear" w:color="auto" w:fill="FFFFFF"/>
+        </w:rPr>
+        <w:t>This card reverses the flow of the turn</w:t>
       </w:r>
     </w:p>
     <w:p>
@@ -1468,14 +1752,43 @@
           <w:rFonts w:ascii="Arial" w:hAnsi="Arial" w:cs="Arial"/>
           <w:color w:val="000000" w:themeColor="text1"/>
         </w:rPr>
-        <w:t>0-9</w:t>
-      </w:r>
-      <w:r>
-        <w:rPr>
-          <w:rFonts w:ascii="Arial" w:hAnsi="Arial" w:cs="Arial"/>
-          <w:color w:val="000000" w:themeColor="text1"/>
-        </w:rPr>
-        <w:t xml:space="preserve"> blue</w:t>
+        <w:t>Attack</w:t>
+      </w:r>
+      <w:r>
+        <w:rPr>
+          <w:rFonts w:ascii="Arial" w:hAnsi="Arial" w:cs="Arial"/>
+          <w:color w:val="000000" w:themeColor="text1"/>
+        </w:rPr>
+        <w:t xml:space="preserve">: </w:t>
+      </w:r>
+      <w:r>
+        <w:rPr>
+          <w:rFonts w:ascii="Arial" w:hAnsi="Arial" w:cs="Arial"/>
+          <w:color w:val="000000" w:themeColor="text1"/>
+        </w:rPr>
+        <w:t>+2</w:t>
+      </w:r>
+      <w:r>
+        <w:rPr>
+          <w:rFonts w:ascii="Arial" w:hAnsi="Arial" w:cs="Arial"/>
+          <w:color w:val="000000" w:themeColor="text1"/>
+        </w:rPr>
+        <w:t xml:space="preserve"> attack card</w:t>
+      </w:r>
+      <w:r>
+        <w:rPr>
+          <w:rFonts w:ascii="Arial" w:hAnsi="Arial" w:cs="Arial"/>
+          <w:color w:val="000000" w:themeColor="text1"/>
+        </w:rPr>
+        <w:t xml:space="preserve"> </w:t>
+      </w:r>
+      <w:r>
+        <w:rPr>
+          <w:rFonts w:ascii="Arial" w:hAnsi="Arial" w:cs="Arial"/>
+          <w:color w:val="000000" w:themeColor="text1"/>
+          <w:shd w:val="clear" w:color="auto" w:fill="FFFFFF"/>
+        </w:rPr>
+        <w:t>where the next unfortunate player has to draw extra cards from the deck</w:t>
       </w:r>
     </w:p>
     <w:p>
@@ -1496,14 +1809,22 @@
           <w:rFonts w:ascii="Arial" w:hAnsi="Arial" w:cs="Arial"/>
           <w:color w:val="000000" w:themeColor="text1"/>
         </w:rPr>
-        <w:t>0-9</w:t>
-      </w:r>
-      <w:r>
-        <w:rPr>
-          <w:rFonts w:ascii="Arial" w:hAnsi="Arial" w:cs="Arial"/>
-          <w:color w:val="000000" w:themeColor="text1"/>
-        </w:rPr>
-        <w:t xml:space="preserve"> green</w:t>
+        <w:t>Skip</w:t>
+      </w:r>
+      <w:r>
+        <w:rPr>
+          <w:rFonts w:ascii="Arial" w:hAnsi="Arial" w:cs="Arial"/>
+          <w:color w:val="000000" w:themeColor="text1"/>
+        </w:rPr>
+        <w:t xml:space="preserve">: </w:t>
+      </w:r>
+      <w:r>
+        <w:rPr>
+          <w:rFonts w:ascii="Arial" w:hAnsi="Arial" w:cs="Arial"/>
+          <w:color w:val="000000" w:themeColor="text1"/>
+          <w:shd w:val="clear" w:color="auto" w:fill="FFFFFF"/>
+        </w:rPr>
+        <w:t>This card will cause the next player to skip their turn</w:t>
       </w:r>
     </w:p>
     <w:p>
@@ -1524,506 +1845,14 @@
           <w:rFonts w:ascii="Arial" w:hAnsi="Arial" w:cs="Arial"/>
           <w:color w:val="000000" w:themeColor="text1"/>
         </w:rPr>
-        <w:lastRenderedPageBreak/>
-        <w:t>0-9</w:t>
-      </w:r>
-      <w:r>
-        <w:rPr>
-          <w:rFonts w:ascii="Arial" w:hAnsi="Arial" w:cs="Arial"/>
-          <w:color w:val="000000" w:themeColor="text1"/>
-        </w:rPr>
-        <w:t xml:space="preserve"> yellow</w:t>
-      </w:r>
-    </w:p>
-    <w:p>
-      <w:pPr>
-        <w:pStyle w:val="ListParagraph"/>
-        <w:numPr>
-          <w:ilvl w:val="0"/>
-          <w:numId w:val="2"/>
-        </w:numPr>
-        <w:spacing w:after="0"/>
-        <w:rPr>
-          <w:rFonts w:ascii="Arial" w:hAnsi="Arial" w:cs="Arial"/>
-          <w:color w:val="000000" w:themeColor="text1"/>
-        </w:rPr>
-      </w:pPr>
-      <w:r>
-        <w:rPr>
-          <w:rFonts w:ascii="Arial" w:hAnsi="Arial" w:cs="Arial"/>
-          <w:color w:val="000000" w:themeColor="text1"/>
-        </w:rPr>
-        <w:t>4</w:t>
-      </w:r>
-      <w:r>
-        <w:rPr>
-          <w:rFonts w:ascii="Arial" w:hAnsi="Arial" w:cs="Arial"/>
-          <w:color w:val="000000" w:themeColor="text1"/>
-        </w:rPr>
-        <w:t xml:space="preserve"> </w:t>
-      </w:r>
-      <w:r>
-        <w:rPr>
-          <w:rFonts w:ascii="Arial" w:hAnsi="Arial" w:cs="Arial"/>
-          <w:color w:val="000000" w:themeColor="text1"/>
-        </w:rPr>
-        <w:t xml:space="preserve">Skip </w:t>
-      </w:r>
-    </w:p>
-    <w:p>
-      <w:pPr>
-        <w:pStyle w:val="ListParagraph"/>
-        <w:numPr>
-          <w:ilvl w:val="0"/>
-          <w:numId w:val="2"/>
-        </w:numPr>
-        <w:spacing w:after="0"/>
-        <w:rPr>
-          <w:rFonts w:ascii="Arial" w:hAnsi="Arial" w:cs="Arial"/>
-          <w:color w:val="000000" w:themeColor="text1"/>
-        </w:rPr>
-      </w:pPr>
-      <w:r>
-        <w:rPr>
-          <w:rFonts w:ascii="Arial" w:hAnsi="Arial" w:cs="Arial"/>
-          <w:color w:val="000000" w:themeColor="text1"/>
-        </w:rPr>
-        <w:t>4</w:t>
-      </w:r>
-      <w:r>
-        <w:rPr>
-          <w:rFonts w:ascii="Arial" w:hAnsi="Arial" w:cs="Arial"/>
-          <w:color w:val="000000" w:themeColor="text1"/>
-        </w:rPr>
-        <w:t xml:space="preserve"> </w:t>
-      </w:r>
-      <w:r>
-        <w:rPr>
-          <w:rFonts w:ascii="Arial" w:hAnsi="Arial" w:cs="Arial"/>
-          <w:color w:val="000000" w:themeColor="text1"/>
-        </w:rPr>
-        <w:t>R</w:t>
-      </w:r>
-      <w:r>
-        <w:rPr>
-          <w:rFonts w:ascii="Arial" w:hAnsi="Arial" w:cs="Arial"/>
-          <w:color w:val="000000" w:themeColor="text1"/>
-        </w:rPr>
-        <w:t xml:space="preserve">everse </w:t>
-      </w:r>
-      <w:r>
-        <w:rPr>
-          <w:rFonts w:ascii="Arial" w:hAnsi="Arial" w:cs="Arial"/>
-          <w:color w:val="000000" w:themeColor="text1"/>
-        </w:rPr>
-        <w:t>– “King”</w:t>
-      </w:r>
-    </w:p>
-    <w:p>
-      <w:pPr>
-        <w:pStyle w:val="ListParagraph"/>
-        <w:numPr>
-          <w:ilvl w:val="0"/>
-          <w:numId w:val="2"/>
-        </w:numPr>
-        <w:spacing w:after="0"/>
-        <w:rPr>
-          <w:rFonts w:ascii="Arial" w:hAnsi="Arial" w:cs="Arial"/>
-          <w:color w:val="000000" w:themeColor="text1"/>
-        </w:rPr>
-      </w:pPr>
-      <w:r>
-        <w:rPr>
-          <w:rFonts w:ascii="Arial" w:hAnsi="Arial" w:cs="Arial"/>
-          <w:color w:val="000000" w:themeColor="text1"/>
-        </w:rPr>
-        <w:t xml:space="preserve">4 </w:t>
-      </w:r>
-      <w:r>
-        <w:rPr>
-          <w:rFonts w:ascii="Arial" w:hAnsi="Arial" w:cs="Arial"/>
-          <w:color w:val="000000" w:themeColor="text1"/>
-        </w:rPr>
-        <w:t>attack card</w:t>
-      </w:r>
-      <w:r>
-        <w:rPr>
-          <w:rFonts w:ascii="Arial" w:hAnsi="Arial" w:cs="Arial"/>
-          <w:color w:val="000000" w:themeColor="text1"/>
-        </w:rPr>
-        <w:t>s – “Ace”</w:t>
-      </w:r>
-    </w:p>
-    <w:p>
-      <w:pPr>
-        <w:pStyle w:val="ListParagraph"/>
-        <w:numPr>
-          <w:ilvl w:val="0"/>
-          <w:numId w:val="2"/>
-        </w:numPr>
-        <w:spacing w:after="0"/>
-        <w:rPr>
-          <w:rFonts w:ascii="Arial" w:hAnsi="Arial" w:cs="Arial"/>
-          <w:color w:val="000000" w:themeColor="text1"/>
-        </w:rPr>
-      </w:pPr>
-      <w:r>
-        <w:rPr>
-          <w:rFonts w:ascii="Arial" w:hAnsi="Arial" w:cs="Arial"/>
-          <w:color w:val="000000" w:themeColor="text1"/>
-        </w:rPr>
-        <w:t>1</w:t>
-      </w:r>
-      <w:r>
-        <w:rPr>
-          <w:rFonts w:ascii="Arial" w:hAnsi="Arial" w:cs="Arial"/>
-          <w:color w:val="000000" w:themeColor="text1"/>
-        </w:rPr>
-        <w:t xml:space="preserve"> colo</w:t>
-      </w:r>
-      <w:r>
-        <w:rPr>
-          <w:rFonts w:ascii="Arial" w:hAnsi="Arial" w:cs="Arial"/>
-          <w:color w:val="000000" w:themeColor="text1"/>
-        </w:rPr>
-        <w:t>u</w:t>
-      </w:r>
-      <w:r>
-        <w:rPr>
-          <w:rFonts w:ascii="Arial" w:hAnsi="Arial" w:cs="Arial"/>
-          <w:color w:val="000000" w:themeColor="text1"/>
-        </w:rPr>
-        <w:t>r change cards</w:t>
-      </w:r>
-      <w:r>
-        <w:rPr>
-          <w:rFonts w:ascii="Arial" w:hAnsi="Arial" w:cs="Arial"/>
-          <w:color w:val="000000" w:themeColor="text1"/>
-        </w:rPr>
-        <w:t xml:space="preserve"> – “Knight</w:t>
-      </w:r>
-      <w:r>
-        <w:rPr>
-          <w:rFonts w:ascii="Arial" w:hAnsi="Arial" w:cs="Arial"/>
-          <w:color w:val="000000" w:themeColor="text1"/>
-        </w:rPr>
-        <w:t>”</w:t>
-      </w:r>
-    </w:p>
-    <w:p>
-      <w:pPr>
-        <w:pStyle w:val="ListParagraph"/>
-        <w:numPr>
-          <w:ilvl w:val="0"/>
-          <w:numId w:val="2"/>
-        </w:numPr>
-        <w:spacing w:after="0"/>
-        <w:rPr>
-          <w:rFonts w:ascii="Arial" w:hAnsi="Arial" w:cs="Arial"/>
-          <w:color w:val="000000" w:themeColor="text1"/>
-        </w:rPr>
-      </w:pPr>
-      <w:r>
-        <w:rPr>
-          <w:rFonts w:ascii="Arial" w:hAnsi="Arial" w:cs="Arial"/>
-          <w:color w:val="000000" w:themeColor="text1"/>
-        </w:rPr>
-        <w:t>4 Skip cards – “Joker”</w:t>
-      </w:r>
-    </w:p>
-    <w:p>
-      <w:pPr>
-        <w:pStyle w:val="ListParagraph"/>
-        <w:numPr>
-          <w:ilvl w:val="0"/>
-          <w:numId w:val="2"/>
-        </w:numPr>
-        <w:spacing w:after="0"/>
-        <w:rPr>
-          <w:rFonts w:ascii="Arial" w:hAnsi="Arial" w:cs="Arial"/>
-          <w:color w:val="000000" w:themeColor="text1"/>
-        </w:rPr>
-      </w:pPr>
-      <w:r>
-        <w:rPr>
-          <w:rFonts w:ascii="Arial" w:hAnsi="Arial" w:cs="Arial"/>
-          <w:color w:val="000000" w:themeColor="text1"/>
-        </w:rPr>
-        <w:t>1 card to remove all green cards – “Queen”</w:t>
-      </w:r>
-    </w:p>
-    <w:p>
-      <w:pPr>
-        <w:spacing w:after="0"/>
-        <w:rPr>
-          <w:rFonts w:ascii="Arial" w:hAnsi="Arial" w:cs="Arial"/>
-          <w:color w:val="000000" w:themeColor="text1"/>
-        </w:rPr>
-      </w:pPr>
-    </w:p>
-    <w:p>
-      <w:pPr>
-        <w:spacing w:after="0"/>
-        <w:rPr>
-          <w:rFonts w:ascii="Arial" w:hAnsi="Arial" w:cs="Arial"/>
-          <w:color w:val="000000" w:themeColor="text1"/>
-          <w:u w:val="single"/>
-        </w:rPr>
-      </w:pPr>
-      <w:r>
-        <w:rPr>
-          <w:rFonts w:ascii="Arial" w:hAnsi="Arial" w:cs="Arial"/>
-          <w:color w:val="000000" w:themeColor="text1"/>
-          <w:u w:val="single"/>
-        </w:rPr>
-        <w:t>Special</w:t>
-      </w:r>
-      <w:r>
-        <w:rPr>
-          <w:rFonts w:ascii="Arial" w:hAnsi="Arial" w:cs="Arial"/>
-          <w:color w:val="000000" w:themeColor="text1"/>
-          <w:u w:val="single"/>
-        </w:rPr>
-        <w:t xml:space="preserve"> cards</w:t>
-      </w:r>
-    </w:p>
-    <w:p>
-      <w:pPr>
-        <w:spacing w:after="0"/>
-        <w:rPr>
-          <w:rFonts w:ascii="Arial" w:hAnsi="Arial" w:cs="Arial"/>
-          <w:color w:val="000000" w:themeColor="text1"/>
-          <w:shd w:val="clear" w:color="auto" w:fill="FFFFFF"/>
-        </w:rPr>
-      </w:pPr>
-      <w:r>
-        <w:rPr>
-          <w:rFonts w:ascii="Arial" w:hAnsi="Arial" w:cs="Arial"/>
-          <w:color w:val="000000" w:themeColor="text1"/>
-        </w:rPr>
-        <w:t xml:space="preserve">When a special card is played, the next player must draw one or more cards, or play another special card. </w:t>
-      </w:r>
-      <w:r>
-        <w:rPr>
-          <w:rFonts w:ascii="Arial" w:hAnsi="Arial" w:cs="Arial"/>
-          <w:color w:val="000000" w:themeColor="text1"/>
-          <w:shd w:val="clear" w:color="auto" w:fill="FFFFFF"/>
-        </w:rPr>
-        <w:t>K</w:t>
-      </w:r>
-      <w:r>
-        <w:rPr>
-          <w:rFonts w:ascii="Arial" w:hAnsi="Arial" w:cs="Arial"/>
-          <w:color w:val="000000" w:themeColor="text1"/>
-          <w:shd w:val="clear" w:color="auto" w:fill="FFFFFF"/>
-        </w:rPr>
-        <w:t xml:space="preserve">ing, Queen, </w:t>
-      </w:r>
-      <w:r>
-        <w:rPr>
-          <w:rFonts w:ascii="Arial" w:hAnsi="Arial" w:cs="Arial"/>
-          <w:color w:val="000000" w:themeColor="text1"/>
-          <w:shd w:val="clear" w:color="auto" w:fill="FFFFFF"/>
-        </w:rPr>
-        <w:t xml:space="preserve">Knight </w:t>
-      </w:r>
-      <w:r>
-        <w:rPr>
-          <w:rFonts w:ascii="Arial" w:hAnsi="Arial" w:cs="Arial"/>
-          <w:color w:val="000000" w:themeColor="text1"/>
-          <w:shd w:val="clear" w:color="auto" w:fill="FFFFFF"/>
-        </w:rPr>
-        <w:t>and Ace:</w:t>
-      </w:r>
-      <w:r>
-        <w:rPr>
-          <w:rFonts w:ascii="Arial" w:hAnsi="Arial" w:cs="Arial"/>
-          <w:color w:val="000000" w:themeColor="text1"/>
-          <w:shd w:val="clear" w:color="auto" w:fill="FFFFFF"/>
-        </w:rPr>
-        <w:t xml:space="preserve"> These cards are special cards with special abilities. Watch out!</w:t>
-      </w:r>
-    </w:p>
-    <w:p>
-      <w:pPr>
-        <w:spacing w:after="0"/>
-        <w:rPr>
-          <w:rFonts w:ascii="Arial" w:hAnsi="Arial" w:cs="Arial"/>
-          <w:color w:val="000000" w:themeColor="text1"/>
-          <w:shd w:val="clear" w:color="auto" w:fill="FFFFFF"/>
-        </w:rPr>
-      </w:pPr>
-    </w:p>
-    <w:p>
-      <w:pPr>
-        <w:pStyle w:val="ListParagraph"/>
-        <w:numPr>
-          <w:ilvl w:val="0"/>
-          <w:numId w:val="2"/>
-        </w:numPr>
-        <w:spacing w:after="0"/>
-        <w:rPr>
-          <w:rFonts w:ascii="Arial" w:hAnsi="Arial" w:cs="Arial"/>
-          <w:color w:val="000000" w:themeColor="text1"/>
-        </w:rPr>
-      </w:pPr>
-      <w:r>
-        <w:rPr>
-          <w:rFonts w:ascii="Arial" w:hAnsi="Arial" w:cs="Arial"/>
-          <w:color w:val="000000" w:themeColor="text1"/>
-        </w:rPr>
-        <w:t xml:space="preserve">King: </w:t>
-      </w:r>
-      <w:r>
-        <w:rPr>
-          <w:rFonts w:ascii="Arial" w:hAnsi="Arial" w:cs="Arial"/>
-          <w:color w:val="000000" w:themeColor="text1"/>
-          <w:shd w:val="clear" w:color="auto" w:fill="FFFFFF"/>
-        </w:rPr>
-        <w:t>This card reverses the flow of the turn</w:t>
-      </w:r>
-    </w:p>
-    <w:p>
-      <w:pPr>
-        <w:pStyle w:val="ListParagraph"/>
-        <w:numPr>
-          <w:ilvl w:val="0"/>
-          <w:numId w:val="2"/>
-        </w:numPr>
-        <w:spacing w:after="0"/>
-        <w:rPr>
-          <w:rFonts w:ascii="Arial" w:hAnsi="Arial" w:cs="Arial"/>
-          <w:color w:val="000000" w:themeColor="text1"/>
-        </w:rPr>
-      </w:pPr>
-      <w:r>
-        <w:rPr>
-          <w:rFonts w:ascii="Arial" w:hAnsi="Arial" w:cs="Arial"/>
-          <w:color w:val="000000" w:themeColor="text1"/>
-        </w:rPr>
-        <w:t>Ace</w:t>
-      </w:r>
-      <w:r>
-        <w:rPr>
-          <w:rFonts w:ascii="Arial" w:hAnsi="Arial" w:cs="Arial"/>
-          <w:color w:val="000000" w:themeColor="text1"/>
-        </w:rPr>
-        <w:t xml:space="preserve">: </w:t>
-      </w:r>
-      <w:r>
-        <w:rPr>
-          <w:rFonts w:ascii="Arial" w:hAnsi="Arial" w:cs="Arial"/>
-          <w:color w:val="000000" w:themeColor="text1"/>
-        </w:rPr>
-        <w:t>+2/</w:t>
-      </w:r>
-      <w:r>
-        <w:rPr>
-          <w:rFonts w:ascii="Arial" w:hAnsi="Arial" w:cs="Arial"/>
-          <w:color w:val="000000" w:themeColor="text1"/>
-        </w:rPr>
-        <w:t>+5 attack card</w:t>
-      </w:r>
-      <w:r>
-        <w:rPr>
-          <w:rFonts w:ascii="Arial" w:hAnsi="Arial" w:cs="Arial"/>
-          <w:color w:val="000000" w:themeColor="text1"/>
-        </w:rPr>
-        <w:t xml:space="preserve"> </w:t>
-      </w:r>
-      <w:r>
-        <w:rPr>
-          <w:rFonts w:ascii="Arial" w:hAnsi="Arial" w:cs="Arial"/>
-          <w:color w:val="000000" w:themeColor="text1"/>
-          <w:shd w:val="clear" w:color="auto" w:fill="FFFFFF"/>
-        </w:rPr>
-        <w:t>where the next unfortunate player has to draw extra cards from the deck</w:t>
-      </w:r>
-    </w:p>
-    <w:p>
-      <w:pPr>
-        <w:pStyle w:val="ListParagraph"/>
-        <w:numPr>
-          <w:ilvl w:val="0"/>
-          <w:numId w:val="2"/>
-        </w:numPr>
-        <w:spacing w:after="0"/>
-        <w:rPr>
-          <w:rFonts w:ascii="Arial" w:hAnsi="Arial" w:cs="Arial"/>
-          <w:color w:val="000000" w:themeColor="text1"/>
-        </w:rPr>
-      </w:pPr>
-      <w:r>
-        <w:rPr>
-          <w:rFonts w:ascii="Arial" w:hAnsi="Arial" w:cs="Arial"/>
-          <w:color w:val="000000" w:themeColor="text1"/>
-        </w:rPr>
-        <w:t>Knight</w:t>
-      </w:r>
-      <w:r>
-        <w:rPr>
-          <w:rFonts w:ascii="Arial" w:hAnsi="Arial" w:cs="Arial"/>
-          <w:color w:val="000000" w:themeColor="text1"/>
-        </w:rPr>
-        <w:t xml:space="preserve">: </w:t>
-      </w:r>
-      <w:r>
-        <w:rPr>
-          <w:rFonts w:ascii="Arial" w:hAnsi="Arial" w:cs="Arial"/>
-          <w:color w:val="000000" w:themeColor="text1"/>
-          <w:shd w:val="clear" w:color="auto" w:fill="FFFFFF"/>
-        </w:rPr>
-        <w:t>This card allows you to select a desired colour to be played</w:t>
-      </w:r>
-    </w:p>
-    <w:p>
-      <w:pPr>
-        <w:pStyle w:val="ListParagraph"/>
-        <w:numPr>
-          <w:ilvl w:val="0"/>
-          <w:numId w:val="2"/>
-        </w:numPr>
-        <w:spacing w:after="0"/>
-        <w:rPr>
-          <w:rFonts w:ascii="Arial" w:hAnsi="Arial" w:cs="Arial"/>
-          <w:color w:val="000000" w:themeColor="text1"/>
-        </w:rPr>
-      </w:pPr>
-      <w:r>
-        <w:rPr>
-          <w:rFonts w:ascii="Arial" w:hAnsi="Arial" w:cs="Arial"/>
-          <w:color w:val="000000" w:themeColor="text1"/>
-        </w:rPr>
-        <w:t xml:space="preserve">Joker: </w:t>
-      </w:r>
-      <w:r>
-        <w:rPr>
-          <w:rFonts w:ascii="Arial" w:hAnsi="Arial" w:cs="Arial"/>
-          <w:color w:val="000000" w:themeColor="text1"/>
-          <w:shd w:val="clear" w:color="auto" w:fill="FFFFFF"/>
-        </w:rPr>
-        <w:t>This card will cause the next player to skip their turn</w:t>
-      </w:r>
-    </w:p>
-    <w:p>
-      <w:pPr>
-        <w:pStyle w:val="ListParagraph"/>
-        <w:numPr>
-          <w:ilvl w:val="0"/>
-          <w:numId w:val="2"/>
-        </w:numPr>
-        <w:spacing w:after="0"/>
-        <w:rPr>
-          <w:rFonts w:ascii="Arial" w:hAnsi="Arial" w:cs="Arial"/>
-          <w:color w:val="000000" w:themeColor="text1"/>
-        </w:rPr>
-      </w:pPr>
-      <w:r>
-        <w:rPr>
-          <w:rFonts w:ascii="Arial" w:hAnsi="Arial" w:cs="Arial"/>
-          <w:color w:val="000000" w:themeColor="text1"/>
-        </w:rPr>
-        <w:t>Queen: removes all green cards from player’s hands (BONUS)</w:t>
+        <w:t>King</w:t>
+      </w:r>
+      <w:r>
+        <w:rPr>
+          <w:rFonts w:ascii="Arial" w:hAnsi="Arial" w:cs="Arial"/>
+          <w:color w:val="000000" w:themeColor="text1"/>
+        </w:rPr>
+        <w:t>: removes all green cards from player’s hands (BONUS)</w:t>
       </w:r>
     </w:p>
     <w:p>

</xml_diff>